<commit_message>
Added correct paper concept
</commit_message>
<xml_diff>
--- a/meeshaanshah_project1_paperconcept.docx
+++ b/meeshaanshah_project1_paperconcept.docx
@@ -1,6 +1,6 @@
 
 <file path=word/document.xml><?xml version="1.0" encoding="utf-8"?>
-<w:document xmlns:mo="http://schemas.microsoft.com/office/mac/office/2008/main" xmlns:ve="http://schemas.openxmlformats.org/markup-compatibility/2006" xmlns:mv="urn:schemas-microsoft-com:mac:vml" xmlns:o="urn:schemas-microsoft-com:office:office" xmlns:r="http://schemas.openxmlformats.org/officeDocument/2006/relationships" xmlns:m="http://schemas.openxmlformats.org/officeDocument/2006/math" xmlns:v="urn:schemas-microsoft-com:vml" xmlns:wp="http://schemas.openxmlformats.org/drawingml/2006/wordprocessingDrawing" xmlns:w10="urn:schemas-microsoft-com:office:word" xmlns:w="http://schemas.openxmlformats.org/wordprocessingml/2006/main" xmlns:wne="http://schemas.microsoft.com/office/word/2006/wordml">
+<w:document xmlns:wpc="http://schemas.microsoft.com/office/word/2010/wordprocessingCanvas" xmlns:mc="http://schemas.openxmlformats.org/markup-compatibility/2006" xmlns:o="urn:schemas-microsoft-com:office:office" xmlns:r="http://schemas.openxmlformats.org/officeDocument/2006/relationships" xmlns:m="http://schemas.openxmlformats.org/officeDocument/2006/math" xmlns:v="urn:schemas-microsoft-com:vml" xmlns:wp14="http://schemas.microsoft.com/office/word/2010/wordprocessingDrawing" xmlns:wp="http://schemas.openxmlformats.org/drawingml/2006/wordprocessingDrawing" xmlns:w10="urn:schemas-microsoft-com:office:word" xmlns:w="http://schemas.openxmlformats.org/wordprocessingml/2006/main" xmlns:w14="http://schemas.microsoft.com/office/word/2010/wordml" xmlns:w15="http://schemas.microsoft.com/office/word/2012/wordml" xmlns:wpg="http://schemas.microsoft.com/office/word/2010/wordprocessingGroup" xmlns:wpi="http://schemas.microsoft.com/office/word/2010/wordprocessingInk" xmlns:wne="http://schemas.microsoft.com/office/word/2006/wordml" xmlns:wps="http://schemas.microsoft.com/office/word/2010/wordprocessingShape" mc:Ignorable="w14 w15 wp14">
   <w:body>
     <w:p>
       <w:pPr>
@@ -20,7 +20,25 @@
     </w:p>
     <w:p>
       <w:r>
-        <w:t>You have lost your way as a simple geometric shape. The sphere corporation has captured you and you must make your daring escape. You start at the basement level of the sphere corporation building and must reach the top floor to your eventual freedom. You must navigate each level avoiding patrols of evil spheres to make it to the elevator and progress to the next level and eventually reach your freedom.</w:t>
+        <w:t xml:space="preserve">You have lost your way as a simple geometric shape. The </w:t>
+      </w:r>
+      <w:r>
+        <w:t>cube</w:t>
+      </w:r>
+      <w:r>
+        <w:t xml:space="preserve"> corporation has captured you and you must make your daring escape. You start at the basement level of the </w:t>
+      </w:r>
+      <w:r>
+        <w:t>cube</w:t>
+      </w:r>
+      <w:r>
+        <w:t xml:space="preserve"> corporation building and must reach the top floor to your eventual freedom. You must navigate each level avoiding patrols of evil </w:t>
+      </w:r>
+      <w:r>
+        <w:t>cubes</w:t>
+      </w:r>
+      <w:r>
+        <w:t xml:space="preserve"> to make it to the elevator and progress to the next level and eventually reach your freedom.</w:t>
       </w:r>
     </w:p>
     <w:p>
@@ -33,7 +51,13 @@
     </w:p>
     <w:p>
       <w:r>
-        <w:t xml:space="preserve">The sphere corporation building, which is a high security building used to keep shapes in. </w:t>
+        <w:t xml:space="preserve">The </w:t>
+      </w:r>
+      <w:r>
+        <w:t>cube</w:t>
+      </w:r>
+      <w:r>
+        <w:t xml:space="preserve"> corporation building, which is a high security building used to keep shapes in. </w:t>
       </w:r>
     </w:p>
     <w:p>
@@ -59,7 +83,25 @@
     </w:p>
     <w:p>
       <w:r>
-        <w:t xml:space="preserve">Ever since the sphere corporation has gained power they have seen any shape that is not of their perfect shape to be un-sphere. They view any shape with corners to </w:t>
+        <w:t xml:space="preserve">Ever since the </w:t>
+      </w:r>
+      <w:r>
+        <w:t>cube</w:t>
+      </w:r>
+      <w:r>
+        <w:t xml:space="preserve"> corporation has gained power they have seen any shape that is not of their perfect shape to be un-</w:t>
+      </w:r>
+      <w:r>
+        <w:t>cube</w:t>
+      </w:r>
+      <w:r>
+        <w:t>. They view any shape with</w:t>
+      </w:r>
+      <w:r>
+        <w:t>out</w:t>
+      </w:r>
+      <w:r>
+        <w:t xml:space="preserve"> corners to </w:t>
       </w:r>
       <w:r>
         <w:t xml:space="preserve">be </w:t>
@@ -68,7 +110,25 @@
         <w:t xml:space="preserve">imperfect and therefore are not allowed </w:t>
       </w:r>
       <w:r>
-        <w:t>the right to be a shape. All shapes that are not “pure” are rounded up and sent to the sphere corporation building for “process.” No one knows what happens in that building as no shape ever returns…until now.</w:t>
+        <w:t xml:space="preserve">the right to be a </w:t>
+      </w:r>
+      <w:r>
+        <w:t>shape. All shapes that are not “angular”</w:t>
+      </w:r>
+      <w:r>
+        <w:t xml:space="preserve"> a</w:t>
+      </w:r>
+      <w:r>
+        <w:t>re</w:t>
+      </w:r>
+      <w:r>
+        <w:t xml:space="preserve"> sent to the </w:t>
+      </w:r>
+      <w:r>
+        <w:t>cube</w:t>
+      </w:r>
+      <w:r>
+        <w:t xml:space="preserve"> corporation building for “process.” No one knows what happens in that building as no shape ever returns…until now.</w:t>
       </w:r>
     </w:p>
     <w:p>
@@ -81,7 +141,19 @@
     </w:p>
     <w:p>
       <w:r>
-        <w:t>Are mainly the sphere guard instructed to keep order and maintain security in the sphere corporation building and the player (shape to be determined).</w:t>
+        <w:t xml:space="preserve">Are mainly the </w:t>
+      </w:r>
+      <w:r>
+        <w:t>cube</w:t>
+      </w:r>
+      <w:r>
+        <w:t xml:space="preserve"> guard instructed to keep order and maintain security in the </w:t>
+      </w:r>
+      <w:r>
+        <w:t>cube</w:t>
+      </w:r>
+      <w:r>
+        <w:t xml:space="preserve"> corporation building and the player (shape to be determined).</w:t>
       </w:r>
     </w:p>
     <w:p>
@@ -94,7 +166,27 @@
     </w:p>
     <w:p>
       <w:r>
-        <w:t>The sphere corporation building is used for the processing of “impure” shapes. It is said that shapes sent here are mutilated and transformed into spheres. But other than this nothing is known of the going ons inside the sphere corporation building.</w:t>
+        <w:t xml:space="preserve">The </w:t>
+      </w:r>
+      <w:r>
+        <w:t>cube</w:t>
+      </w:r>
+      <w:r>
+        <w:t xml:space="preserve"> corporation building is used for the processing of “impure” shapes. It is said that shapes sent here are mutilated and transformed into </w:t>
+      </w:r>
+      <w:r>
+        <w:t>cubes</w:t>
+      </w:r>
+      <w:r>
+        <w:t xml:space="preserve">. But other than this nothing is known of the going ons inside the </w:t>
+      </w:r>
+      <w:r>
+        <w:t>cube</w:t>
+      </w:r>
+      <w:bookmarkStart w:id="0" w:name="_GoBack"/>
+      <w:bookmarkEnd w:id="0"/>
+      <w:r>
+        <w:t xml:space="preserve"> corporation building.</w:t>
       </w:r>
     </w:p>
     <w:p>
@@ -102,6 +194,7 @@
         <w:pStyle w:val="Heading1"/>
       </w:pPr>
       <w:r>
+        <w:lastRenderedPageBreak/>
         <w:t>Images</w:t>
       </w:r>
     </w:p>
@@ -261,7 +354,8 @@
     </w:p>
     <w:sectPr>
       <w:pgSz w:w="12240" w:h="15840"/>
-      <w:pgMar w:top="720" w:right="720" w:bottom="720" w:left="720" w:gutter="0"/>
+      <w:pgMar w:top="720" w:right="720" w:bottom="720" w:left="720" w:header="720" w:footer="720" w:gutter="0"/>
+      <w:cols w:space="720"/>
       <w:docGrid w:linePitch="360"/>
     </w:sectPr>
   </w:body>
@@ -269,7 +363,7 @@
 </file>
 
 <file path=word/numbering.xml><?xml version="1.0" encoding="utf-8"?>
-<w:numbering xmlns:mo="http://schemas.microsoft.com/office/mac/office/2008/main" xmlns:ve="http://schemas.openxmlformats.org/markup-compatibility/2006" xmlns:mv="urn:schemas-microsoft-com:mac:vml" xmlns:o="urn:schemas-microsoft-com:office:office" xmlns:r="http://schemas.openxmlformats.org/officeDocument/2006/relationships" xmlns:m="http://schemas.openxmlformats.org/officeDocument/2006/math" xmlns:v="urn:schemas-microsoft-com:vml" xmlns:wp="http://schemas.openxmlformats.org/drawingml/2006/wordprocessingDrawing" xmlns:w10="urn:schemas-microsoft-com:office:word" xmlns:w="http://schemas.openxmlformats.org/wordprocessingml/2006/main" xmlns:wne="http://schemas.microsoft.com/office/word/2006/wordml">
+<w:numbering xmlns:wpc="http://schemas.microsoft.com/office/word/2010/wordprocessingCanvas" xmlns:mc="http://schemas.openxmlformats.org/markup-compatibility/2006" xmlns:o="urn:schemas-microsoft-com:office:office" xmlns:r="http://schemas.openxmlformats.org/officeDocument/2006/relationships" xmlns:m="http://schemas.openxmlformats.org/officeDocument/2006/math" xmlns:v="urn:schemas-microsoft-com:vml" xmlns:wp14="http://schemas.microsoft.com/office/word/2010/wordprocessingDrawing" xmlns:wp="http://schemas.openxmlformats.org/drawingml/2006/wordprocessingDrawing" xmlns:w10="urn:schemas-microsoft-com:office:word" xmlns:w="http://schemas.openxmlformats.org/wordprocessingml/2006/main" xmlns:w14="http://schemas.microsoft.com/office/word/2010/wordml" xmlns:w15="http://schemas.microsoft.com/office/word/2012/wordml" xmlns:wpg="http://schemas.microsoft.com/office/word/2010/wordprocessingGroup" xmlns:wpi="http://schemas.microsoft.com/office/word/2010/wordprocessingInk" xmlns:wne="http://schemas.microsoft.com/office/word/2006/wordml" xmlns:wps="http://schemas.microsoft.com/office/word/2010/wordprocessingShape" mc:Ignorable="w14 w15 wp14">
   <w:abstractNum w:abstractNumId="0">
     <w:nsid w:val="08DE4E2A"/>
     <w:multiLevelType w:val="hybridMultilevel"/>
@@ -390,7 +484,7 @@
 </file>
 
 <file path=word/styles.xml><?xml version="1.0" encoding="utf-8"?>
-<w:styles xmlns:r="http://schemas.openxmlformats.org/officeDocument/2006/relationships" xmlns:w="http://schemas.openxmlformats.org/wordprocessingml/2006/main">
+<w:styles xmlns:mc="http://schemas.openxmlformats.org/markup-compatibility/2006" xmlns:r="http://schemas.openxmlformats.org/officeDocument/2006/relationships" xmlns:w="http://schemas.openxmlformats.org/wordprocessingml/2006/main" xmlns:w14="http://schemas.microsoft.com/office/word/2010/wordml" xmlns:w15="http://schemas.microsoft.com/office/word/2012/wordml" mc:Ignorable="w14 w15">
   <w:docDefaults>
     <w:rPrDefault>
       <w:rPr>
@@ -406,451 +500,369 @@
       </w:pPr>
     </w:pPrDefault>
   </w:docDefaults>
-  <w:latentStyles w:defLockedState="0" w:defUIPriority="99" w:defSemiHidden="1" w:defUnhideWhenUsed="1" w:defQFormat="0" w:count="276">
-    <w:lsdException w:name="Normal" w:semiHidden="0" w:uiPriority="0" w:unhideWhenUsed="0" w:qFormat="1"/>
-    <w:lsdException w:name="heading 1" w:semiHidden="0" w:uiPriority="9" w:unhideWhenUsed="0" w:qFormat="1"/>
-    <w:lsdException w:name="heading 2" w:uiPriority="9" w:qFormat="1"/>
-    <w:lsdException w:name="heading 3" w:uiPriority="9" w:qFormat="1"/>
-    <w:lsdException w:name="heading 4" w:uiPriority="9" w:qFormat="1"/>
-    <w:lsdException w:name="heading 5" w:uiPriority="9" w:qFormat="1"/>
-    <w:lsdException w:name="heading 6" w:uiPriority="9" w:qFormat="1"/>
-    <w:lsdException w:name="heading 7" w:uiPriority="9" w:qFormat="1"/>
-    <w:lsdException w:name="heading 8" w:uiPriority="9" w:qFormat="1"/>
-    <w:lsdException w:name="heading 9" w:uiPriority="9" w:qFormat="1"/>
-    <w:lsdException w:name="toc 1" w:uiPriority="39"/>
-    <w:lsdException w:name="toc 2" w:uiPriority="39"/>
-    <w:lsdException w:name="toc 3" w:uiPriority="39"/>
-    <w:lsdException w:name="toc 4" w:uiPriority="39"/>
-    <w:lsdException w:name="toc 5" w:uiPriority="39"/>
-    <w:lsdException w:name="toc 6" w:uiPriority="39"/>
-    <w:lsdException w:name="toc 7" w:uiPriority="39"/>
-    <w:lsdException w:name="toc 8" w:uiPriority="39"/>
-    <w:lsdException w:name="toc 9" w:uiPriority="39"/>
-    <w:lsdException w:name="caption" w:uiPriority="35" w:qFormat="1"/>
-    <w:lsdException w:name="Title" w:semiHidden="0" w:uiPriority="10" w:unhideWhenUsed="0" w:qFormat="1"/>
-    <w:lsdException w:name="Default Paragraph Font" w:uiPriority="1"/>
-    <w:lsdException w:name="Subtitle" w:semiHidden="0" w:uiPriority="11" w:unhideWhenUsed="0" w:qFormat="1"/>
-    <w:lsdException w:name="Strong" w:semiHidden="0" w:uiPriority="22" w:unhideWhenUsed="0" w:qFormat="1"/>
-    <w:lsdException w:name="Emphasis" w:semiHidden="0" w:uiPriority="20" w:unhideWhenUsed="0" w:qFormat="1"/>
-    <w:lsdException w:name="Table Grid" w:semiHidden="0" w:uiPriority="59" w:unhideWhenUsed="0"/>
-    <w:lsdException w:name="Placeholder Text" w:unhideWhenUsed="0"/>
-    <w:lsdException w:name="No Spacing" w:semiHidden="0" w:uiPriority="1" w:unhideWhenUsed="0" w:qFormat="1"/>
-    <w:lsdException w:name="Light Shading" w:semiHidden="0" w:uiPriority="60" w:unhideWhenUsed="0"/>
-    <w:lsdException w:name="Light List" w:semiHidden="0" w:uiPriority="61" w:unhideWhenUsed="0"/>
-    <w:lsdException w:name="Light Grid" w:semiHidden="0" w:uiPriority="62" w:unhideWhenUsed="0"/>
-    <w:lsdException w:name="Medium Shading 1" w:semiHidden="0" w:uiPriority="63" w:unhideWhenUsed="0"/>
-    <w:lsdException w:name="Medium Shading 2" w:semiHidden="0" w:uiPriority="64" w:unhideWhenUsed="0"/>
-    <w:lsdException w:name="Medium List 1" w:semiHidden="0" w:uiPriority="65" w:unhideWhenUsed="0"/>
-    <w:lsdException w:name="Medium List 2" w:semiHidden="0" w:uiPriority="66" w:unhideWhenUsed="0"/>
-    <w:lsdException w:name="Medium Grid 1" w:semiHidden="0" w:uiPriority="67" w:unhideWhenUsed="0"/>
-    <w:lsdException w:name="Medium Grid 2" w:semiHidden="0" w:uiPriority="68" w:unhideWhenUsed="0"/>
-    <w:lsdException w:name="Medium Grid 3" w:semiHidden="0" w:uiPriority="69" w:unhideWhenUsed="0"/>
-    <w:lsdException w:name="Dark List" w:semiHidden="0" w:uiPriority="70" w:unhideWhenUsed="0"/>
-    <w:lsdException w:name="Colorful Shading" w:semiHidden="0" w:uiPriority="71" w:unhideWhenUsed="0"/>
-    <w:lsdException w:name="Colorful List" w:semiHidden="0" w:uiPriority="72" w:unhideWhenUsed="0"/>
-    <w:lsdException w:name="Colorful Grid" w:semiHidden="0" w:uiPriority="73" w:unhideWhenUsed="0"/>
-    <w:lsdException w:name="Light Shading Accent 1" w:semiHidden="0" w:uiPriority="60" w:unhideWhenUsed="0"/>
-    <w:lsdException w:name="Light List Accent 1" w:semiHidden="0" w:uiPriority="61" w:unhideWhenUsed="0"/>
-    <w:lsdException w:name="Light Grid Accent 1" w:semiHidden="0" w:uiPriority="62" w:unhideWhenUsed="0"/>
-    <w:lsdException w:name="Medium Shading 1 Accent 1" w:semiHidden="0" w:uiPriority="63" w:unhideWhenUsed="0"/>
-    <w:lsdException w:name="Medium Shading 2 Accent 1" w:semiHidden="0" w:uiPriority="64" w:unhideWhenUsed="0"/>
-    <w:lsdException w:name="Medium List 1 Accent 1" w:semiHidden="0" w:uiPriority="65" w:unhideWhenUsed="0"/>
-    <w:lsdException w:name="Revision" w:unhideWhenUsed="0"/>
-    <w:lsdException w:name="List Paragraph" w:semiHidden="0" w:uiPriority="34" w:unhideWhenUsed="0" w:qFormat="1"/>
-    <w:lsdException w:name="Quote" w:semiHidden="0" w:uiPriority="29" w:unhideWhenUsed="0" w:qFormat="1"/>
-    <w:lsdException w:name="Intense Quote" w:semiHidden="0" w:uiPriority="30" w:unhideWhenUsed="0" w:qFormat="1"/>
-    <w:lsdException w:name="Medium List 2 Accent 1" w:semiHidden="0" w:uiPriority="66" w:unhideWhenUsed="0"/>
-    <w:lsdException w:name="Medium Grid 1 Accent 1" w:semiHidden="0" w:uiPriority="67" w:unhideWhenUsed="0"/>
-    <w:lsdException w:name="Medium Grid 2 Accent 1" w:semiHidden="0" w:uiPriority="68" w:unhideWhenUsed="0"/>
-    <w:lsdException w:name="Medium Grid 3 Accent 1" w:semiHidden="0" w:uiPriority="69" w:unhideWhenUsed="0"/>
-    <w:lsdException w:name="Dark List Accent 1" w:semiHidden="0" w:uiPriority="70" w:unhideWhenUsed="0"/>
-    <w:lsdException w:name="Colorful Shading Accent 1" w:semiHidden="0" w:uiPriority="71" w:unhideWhenUsed="0"/>
-    <w:lsdException w:name="Colorful List Accent 1" w:semiHidden="0" w:uiPriority="72" w:unhideWhenUsed="0"/>
-    <w:lsdException w:name="Colorful Grid Accent 1" w:semiHidden="0" w:uiPriority="73" w:unhideWhenUsed="0"/>
-    <w:lsdException w:name="Light Shading Accent 2" w:semiHidden="0" w:uiPriority="60" w:unhideWhenUsed="0"/>
-    <w:lsdException w:name="Light List Accent 2" w:semiHidden="0" w:uiPriority="61" w:unhideWhenUsed="0"/>
-    <w:lsdException w:name="Light Grid Accent 2" w:semiHidden="0" w:uiPriority="62" w:unhideWhenUsed="0"/>
-    <w:lsdException w:name="Medium Shading 1 Accent 2" w:semiHidden="0" w:uiPriority="63" w:unhideWhenUsed="0"/>
-    <w:lsdException w:name="Medium Shading 2 Accent 2" w:semiHidden="0" w:uiPriority="64" w:unhideWhenUsed="0"/>
-    <w:lsdException w:name="Medium List 1 Accent 2" w:semiHidden="0" w:uiPriority="65" w:unhideWhenUsed="0"/>
-    <w:lsdException w:name="Medium List 2 Accent 2" w:semiHidden="0" w:uiPriority="66" w:unhideWhenUsed="0"/>
-    <w:lsdException w:name="Medium Grid 1 Accent 2" w:semiHidden="0" w:uiPriority="67" w:unhideWhenUsed="0"/>
-    <w:lsdException w:name="Medium Grid 2 Accent 2" w:semiHidden="0" w:uiPriority="68" w:unhideWhenUsed="0"/>
-    <w:lsdException w:name="Medium Grid 3 Accent 2" w:semiHidden="0" w:uiPriority="69" w:unhideWhenUsed="0"/>
-    <w:lsdException w:name="Dark List Accent 2" w:semiHidden="0" w:uiPriority="70" w:unhideWhenUsed="0"/>
-    <w:lsdException w:name="Colorful Shading Accent 2" w:semiHidden="0" w:uiPriority="71" w:unhideWhenUsed="0"/>
-    <w:lsdException w:name="Colorful List Accent 2" w:semiHidden="0" w:uiPriority="72" w:unhideWhenUsed="0"/>
-    <w:lsdException w:name="Colorful Grid Accent 2" w:semiHidden="0" w:uiPriority="73" w:unhideWhenUsed="0"/>
-    <w:lsdException w:name="Light Shading Accent 3" w:semiHidden="0" w:uiPriority="60" w:unhideWhenUsed="0"/>
-    <w:lsdException w:name="Light List Accent 3" w:semiHidden="0" w:uiPriority="61" w:unhideWhenUsed="0"/>
-    <w:lsdException w:name="Light Grid Accent 3" w:semiHidden="0" w:uiPriority="62" w:unhideWhenUsed="0"/>
-    <w:lsdException w:name="Medium Shading 1 Accent 3" w:semiHidden="0" w:uiPriority="63" w:unhideWhenUsed="0"/>
-    <w:lsdException w:name="Medium Shading 2 Accent 3" w:semiHidden="0" w:uiPriority="64" w:unhideWhenUsed="0"/>
-    <w:lsdException w:name="Medium List 1 Accent 3" w:semiHidden="0" w:uiPriority="65" w:unhideWhenUsed="0"/>
-    <w:lsdException w:name="Medium List 2 Accent 3" w:semiHidden="0" w:uiPriority="66" w:unhideWhenUsed="0"/>
-    <w:lsdException w:name="Medium Grid 1 Accent 3" w:semiHidden="0" w:uiPriority="67" w:unhideWhenUsed="0"/>
-    <w:lsdException w:name="Medium Grid 2 Accent 3" w:semiHidden="0" w:uiPriority="68" w:unhideWhenUsed="0"/>
-    <w:lsdException w:name="Medium Grid 3 Accent 3" w:semiHidden="0" w:uiPriority="69" w:unhideWhenUsed="0"/>
-    <w:lsdException w:name="Dark List Accent 3" w:semiHidden="0" w:uiPriority="70" w:unhideWhenUsed="0"/>
-    <w:lsdException w:name="Colorful Shading Accent 3" w:semiHidden="0" w:uiPriority="71" w:unhideWhenUsed="0"/>
-    <w:lsdException w:name="Colorful List Accent 3" w:semiHidden="0" w:uiPriority="72" w:unhideWhenUsed="0"/>
-    <w:lsdException w:name="Colorful Grid Accent 3" w:semiHidden="0" w:uiPriority="73" w:unhideWhenUsed="0"/>
-    <w:lsdException w:name="Light Shading Accent 4" w:semiHidden="0" w:uiPriority="60" w:unhideWhenUsed="0"/>
-    <w:lsdException w:name="Light List Accent 4" w:semiHidden="0" w:uiPriority="61" w:unhideWhenUsed="0"/>
-    <w:lsdException w:name="Light Grid Accent 4" w:semiHidden="0" w:uiPriority="62" w:unhideWhenUsed="0"/>
-    <w:lsdException w:name="Medium Shading 1 Accent 4" w:semiHidden="0" w:uiPriority="63" w:unhideWhenUsed="0"/>
-    <w:lsdException w:name="Medium Shading 2 Accent 4" w:semiHidden="0" w:uiPriority="64" w:unhideWhenUsed="0"/>
-    <w:lsdException w:name="Medium List 1 Accent 4" w:semiHidden="0" w:uiPriority="65" w:unhideWhenUsed="0"/>
-    <w:lsdException w:name="Medium List 2 Accent 4" w:semiHidden="0" w:uiPriority="66" w:unhideWhenUsed="0"/>
-    <w:lsdException w:name="Medium Grid 1 Accent 4" w:semiHidden="0" w:uiPriority="67" w:unhideWhenUsed="0"/>
-    <w:lsdException w:name="Medium Grid 2 Accent 4" w:semiHidden="0" w:uiPriority="68" w:unhideWhenUsed="0"/>
-    <w:lsdException w:name="Medium Grid 3 Accent 4" w:semiHidden="0" w:uiPriority="69" w:unhideWhenUsed="0"/>
-    <w:lsdException w:name="Dark List Accent 4" w:semiHidden="0" w:uiPriority="70" w:unhideWhenUsed="0"/>
-    <w:lsdException w:name="Colorful Shading Accent 4" w:semiHidden="0" w:uiPriority="71" w:unhideWhenUsed="0"/>
-    <w:lsdException w:name="Colorful List Accent 4" w:semiHidden="0" w:uiPriority="72" w:unhideWhenUsed="0"/>
-    <w:lsdException w:name="Colorful Grid Accent 4" w:semiHidden="0" w:uiPriority="73" w:unhideWhenUsed="0"/>
-    <w:lsdException w:name="Light Shading Accent 5" w:semiHidden="0" w:uiPriority="60" w:unhideWhenUsed="0"/>
-    <w:lsdException w:name="Light List Accent 5" w:semiHidden="0" w:uiPriority="61" w:unhideWhenUsed="0"/>
-    <w:lsdException w:name="Light Grid Accent 5" w:semiHidden="0" w:uiPriority="62" w:unhideWhenUsed="0"/>
-    <w:lsdException w:name="Medium Shading 1 Accent 5" w:semiHidden="0" w:uiPriority="63" w:unhideWhenUsed="0"/>
-    <w:lsdException w:name="Medium Shading 2 Accent 5" w:semiHidden="0" w:uiPriority="64" w:unhideWhenUsed="0"/>
-    <w:lsdException w:name="Medium List 1 Accent 5" w:semiHidden="0" w:uiPriority="65" w:unhideWhenUsed="0"/>
-    <w:lsdException w:name="Medium List 2 Accent 5" w:semiHidden="0" w:uiPriority="66" w:unhideWhenUsed="0"/>
-    <w:lsdException w:name="Medium Grid 1 Accent 5" w:semiHidden="0" w:uiPriority="67" w:unhideWhenUsed="0"/>
-    <w:lsdException w:name="Medium Grid 2 Accent 5" w:semiHidden="0" w:uiPriority="68" w:unhideWhenUsed="0"/>
-    <w:lsdException w:name="Medium Grid 3 Accent 5" w:semiHidden="0" w:uiPriority="69" w:unhideWhenUsed="0"/>
-    <w:lsdException w:name="Dark List Accent 5" w:semiHidden="0" w:uiPriority="70" w:unhideWhenUsed="0"/>
-    <w:lsdException w:name="Colorful Shading Accent 5" w:semiHidden="0" w:uiPriority="71" w:unhideWhenUsed="0"/>
-    <w:lsdException w:name="Colorful List Accent 5" w:semiHidden="0" w:uiPriority="72" w:unhideWhenUsed="0"/>
-    <w:lsdException w:name="Colorful Grid Accent 5" w:semiHidden="0" w:uiPriority="73" w:unhideWhenUsed="0"/>
-    <w:lsdException w:name="Light Shading Accent 6" w:semiHidden="0" w:uiPriority="60" w:unhideWhenUsed="0"/>
-    <w:lsdException w:name="Light List Accent 6" w:semiHidden="0" w:uiPriority="61" w:unhideWhenUsed="0"/>
-    <w:lsdException w:name="Light Grid Accent 6" w:semiHidden="0" w:uiPriority="62" w:unhideWhenUsed="0"/>
-    <w:lsdException w:name="Medium Shading 1 Accent 6" w:semiHidden="0" w:uiPriority="63" w:unhideWhenUsed="0"/>
-    <w:lsdException w:name="Medium Shading 2 Accent 6" w:semiHidden="0" w:uiPriority="64" w:unhideWhenUsed="0"/>
-    <w:lsdException w:name="Medium List 1 Accent 6" w:semiHidden="0" w:uiPriority="65" w:unhideWhenUsed="0"/>
-    <w:lsdException w:name="Medium List 2 Accent 6" w:semiHidden="0" w:uiPriority="66" w:unhideWhenUsed="0"/>
-    <w:lsdException w:name="Medium Grid 1 Accent 6" w:semiHidden="0" w:uiPriority="67" w:unhideWhenUsed="0"/>
-    <w:lsdException w:name="Medium Grid 2 Accent 6" w:semiHidden="0" w:uiPriority="68" w:unhideWhenUsed="0"/>
-    <w:lsdException w:name="Medium Grid 3 Accent 6" w:semiHidden="0" w:uiPriority="69" w:unhideWhenUsed="0"/>
-    <w:lsdException w:name="Dark List Accent 6" w:semiHidden="0" w:uiPriority="70" w:unhideWhenUsed="0"/>
-    <w:lsdException w:name="Colorful Shading Accent 6" w:semiHidden="0" w:uiPriority="71" w:unhideWhenUsed="0"/>
-    <w:lsdException w:name="Colorful List Accent 6" w:semiHidden="0" w:uiPriority="72" w:unhideWhenUsed="0"/>
-    <w:lsdException w:name="Colorful Grid Accent 6" w:semiHidden="0" w:uiPriority="73" w:unhideWhenUsed="0"/>
-    <w:lsdException w:name="Subtle Emphasis" w:semiHidden="0" w:uiPriority="19" w:unhideWhenUsed="0" w:qFormat="1"/>
-    <w:lsdException w:name="Intense Emphasis" w:semiHidden="0" w:uiPriority="21" w:unhideWhenUsed="0" w:qFormat="1"/>
-    <w:lsdException w:name="Subtle Reference" w:semiHidden="0" w:uiPriority="31" w:unhideWhenUsed="0" w:qFormat="1"/>
-    <w:lsdException w:name="Intense Reference" w:semiHidden="0" w:uiPriority="32" w:unhideWhenUsed="0" w:qFormat="1"/>
-    <w:lsdException w:name="Book Title" w:semiHidden="0" w:uiPriority="33" w:unhideWhenUsed="0" w:qFormat="1"/>
-    <w:lsdException w:name="Bibliography" w:uiPriority="37"/>
-    <w:lsdException w:name="TOC Heading" w:uiPriority="39" w:qFormat="1"/>
-  </w:latentStyles>
-  <w:style w:type="paragraph" w:default="1" w:styleId="Normal">
-    <w:name w:val="Normal"/>
-    <w:qFormat/>
-    <w:rsid w:val="00033C3A"/>
-  </w:style>
-  <w:style w:type="paragraph" w:styleId="Heading1">
-    <w:name w:val="heading 1"/>
-    <w:basedOn w:val="Normal"/>
-    <w:next w:val="Normal"/>
-    <w:link w:val="Heading1Char"/>
-    <w:uiPriority w:val="9"/>
-    <w:qFormat/>
-    <w:rsid w:val="004B5646"/>
-    <w:pPr>
-      <w:keepNext/>
-      <w:keepLines/>
-      <w:spacing w:before="480" w:after="0"/>
-      <w:outlineLvl w:val="0"/>
-    </w:pPr>
-    <w:rPr>
-      <w:rFonts w:asciiTheme="majorHAnsi" w:eastAsiaTheme="majorEastAsia" w:hAnsiTheme="majorHAnsi" w:cstheme="majorBidi"/>
-      <w:b/>
-      <w:bCs/>
-      <w:color w:val="6E9400" w:themeColor="accent1" w:themeShade="BF"/>
-      <w:sz w:val="28"/>
-      <w:szCs w:val="28"/>
-    </w:rPr>
-  </w:style>
-  <w:style w:type="character" w:default="1" w:styleId="DefaultParagraphFont">
-    <w:name w:val="Default Paragraph Font"/>
-    <w:semiHidden/>
-    <w:unhideWhenUsed/>
-  </w:style>
-  <w:style w:type="table" w:default="1" w:styleId="TableNormal">
-    <w:name w:val="Normal Table"/>
-    <w:semiHidden/>
-    <w:unhideWhenUsed/>
-    <w:qFormat/>
-    <w:tblPr>
-      <w:tblInd w:w="0" w:type="dxa"/>
-      <w:tblCellMar>
-        <w:top w:w="0" w:type="dxa"/>
-        <w:left w:w="108" w:type="dxa"/>
-        <w:bottom w:w="0" w:type="dxa"/>
-        <w:right w:w="108" w:type="dxa"/>
-      </w:tblCellMar>
-    </w:tblPr>
-  </w:style>
-  <w:style w:type="numbering" w:default="1" w:styleId="NoList">
-    <w:name w:val="No List"/>
-    <w:semiHidden/>
-    <w:unhideWhenUsed/>
-  </w:style>
-  <w:style w:type="paragraph" w:styleId="Title">
-    <w:name w:val="Title"/>
-    <w:basedOn w:val="Normal"/>
-    <w:next w:val="Normal"/>
-    <w:link w:val="TitleChar"/>
-    <w:uiPriority w:val="10"/>
-    <w:qFormat/>
-    <w:rsid w:val="004B5646"/>
-    <w:pPr>
-      <w:pBdr>
-        <w:bottom w:val="single" w:sz="8" w:space="4" w:color="94C600" w:themeColor="accent1"/>
-      </w:pBdr>
-      <w:spacing w:after="300" w:line="240" w:lineRule="auto"/>
-      <w:contextualSpacing/>
-    </w:pPr>
-    <w:rPr>
-      <w:rFonts w:asciiTheme="majorHAnsi" w:eastAsiaTheme="majorEastAsia" w:hAnsiTheme="majorHAnsi" w:cstheme="majorBidi"/>
-      <w:color w:val="2E2D21" w:themeColor="text2" w:themeShade="BF"/>
-      <w:spacing w:val="5"/>
-      <w:kern w:val="28"/>
-      <w:sz w:val="52"/>
-      <w:szCs w:val="52"/>
-    </w:rPr>
-  </w:style>
-  <w:style w:type="character" w:customStyle="1" w:styleId="TitleChar">
-    <w:name w:val="Title Char"/>
-    <w:basedOn w:val="DefaultParagraphFont"/>
-    <w:link w:val="Title"/>
-    <w:uiPriority w:val="10"/>
-    <w:rsid w:val="004B5646"/>
-    <w:rPr>
-      <w:rFonts w:asciiTheme="majorHAnsi" w:eastAsiaTheme="majorEastAsia" w:hAnsiTheme="majorHAnsi" w:cstheme="majorBidi"/>
-      <w:color w:val="2E2D21" w:themeColor="text2" w:themeShade="BF"/>
-      <w:spacing w:val="5"/>
-      <w:kern w:val="28"/>
-      <w:sz w:val="52"/>
-      <w:szCs w:val="52"/>
-    </w:rPr>
-  </w:style>
-  <w:style w:type="character" w:customStyle="1" w:styleId="Heading1Char">
-    <w:name w:val="Heading 1 Char"/>
-    <w:basedOn w:val="DefaultParagraphFont"/>
-    <w:link w:val="Heading1"/>
-    <w:uiPriority w:val="9"/>
-    <w:rsid w:val="004B5646"/>
-    <w:rPr>
-      <w:rFonts w:asciiTheme="majorHAnsi" w:eastAsiaTheme="majorEastAsia" w:hAnsiTheme="majorHAnsi" w:cstheme="majorBidi"/>
-      <w:b/>
-      <w:bCs/>
-      <w:color w:val="6E9400" w:themeColor="accent1" w:themeShade="BF"/>
-      <w:sz w:val="28"/>
-      <w:szCs w:val="28"/>
-    </w:rPr>
-  </w:style>
-  <w:style w:type="paragraph" w:styleId="ListParagraph">
-    <w:name w:val="List Paragraph"/>
-    <w:basedOn w:val="Normal"/>
-    <w:uiPriority w:val="34"/>
-    <w:qFormat/>
-    <w:rsid w:val="00197645"/>
-    <w:pPr>
-      <w:ind w:left="720"/>
-      <w:contextualSpacing/>
-    </w:pPr>
-  </w:style>
-  <w:style w:type="paragraph" w:styleId="BalloonText">
-    <w:name w:val="Balloon Text"/>
-    <w:basedOn w:val="Normal"/>
-    <w:link w:val="BalloonTextChar"/>
-    <w:uiPriority w:val="99"/>
-    <w:semiHidden/>
-    <w:unhideWhenUsed/>
-    <w:rsid w:val="00560FEB"/>
-    <w:pPr>
-      <w:spacing w:after="0" w:line="240" w:lineRule="auto"/>
-    </w:pPr>
-    <w:rPr>
-      <w:rFonts w:ascii="Tahoma" w:hAnsi="Tahoma" w:cs="Tahoma"/>
-      <w:sz w:val="16"/>
-      <w:szCs w:val="16"/>
-    </w:rPr>
-  </w:style>
-  <w:style w:type="character" w:customStyle="1" w:styleId="BalloonTextChar">
-    <w:name w:val="Balloon Text Char"/>
-    <w:basedOn w:val="DefaultParagraphFont"/>
-    <w:link w:val="BalloonText"/>
-    <w:uiPriority w:val="99"/>
-    <w:semiHidden/>
-    <w:rsid w:val="00560FEB"/>
-    <w:rPr>
-      <w:rFonts w:ascii="Tahoma" w:hAnsi="Tahoma" w:cs="Tahoma"/>
-      <w:sz w:val="16"/>
-      <w:szCs w:val="16"/>
-    </w:rPr>
-  </w:style>
-</w:styles>
-</file>
-
-<file path=word/stylesWithEffects.xml><?xml version="1.0" encoding="utf-8"?>
-<w:styles xmlns:wpc="http://schemas.microsoft.com/office/word/2010/wordprocessingCanvas" xmlns:mc="http://schemas.openxmlformats.org/markup-compatibility/2006" xmlns:o="urn:schemas-microsoft-com:office:office" xmlns:r="http://schemas.openxmlformats.org/officeDocument/2006/relationships" xmlns:m="http://schemas.openxmlformats.org/officeDocument/2006/math" xmlns:v="urn:schemas-microsoft-com:vml" xmlns:wp14="http://schemas.microsoft.com/office/word/2010/wordprocessingDrawing" xmlns:wp="http://schemas.openxmlformats.org/drawingml/2006/wordprocessingDrawing" xmlns:w10="urn:schemas-microsoft-com:office:word" xmlns:w="http://schemas.openxmlformats.org/wordprocessingml/2006/main" xmlns:w14="http://schemas.microsoft.com/office/word/2010/wordml" xmlns:wpg="http://schemas.microsoft.com/office/word/2010/wordprocessingGroup" xmlns:wpi="http://schemas.microsoft.com/office/word/2010/wordprocessingInk" xmlns:wne="http://schemas.microsoft.com/office/word/2006/wordml" xmlns:wps="http://schemas.microsoft.com/office/word/2010/wordprocessingShape" mc:Ignorable="w14 wp14">
-  <w:docDefaults>
-    <w:rPrDefault>
-      <w:rPr>
-        <w:rFonts w:asciiTheme="minorHAnsi" w:eastAsiaTheme="minorHAnsi" w:hAnsiTheme="minorHAnsi" w:cstheme="minorBidi"/>
-        <w:sz w:val="22"/>
-        <w:szCs w:val="22"/>
-        <w:lang w:val="en-US" w:eastAsia="en-US" w:bidi="ar-SA"/>
-      </w:rPr>
-    </w:rPrDefault>
-    <w:pPrDefault>
-      <w:pPr>
-        <w:spacing w:after="200" w:line="276" w:lineRule="auto"/>
-      </w:pPr>
-    </w:pPrDefault>
-  </w:docDefaults>
-  <w:latentStyles w:defLockedState="0" w:defUIPriority="99" w:defSemiHidden="1" w:defUnhideWhenUsed="1" w:defQFormat="0" w:count="267">
-    <w:lsdException w:name="Normal" w:semiHidden="0" w:uiPriority="0" w:unhideWhenUsed="0" w:qFormat="1"/>
-    <w:lsdException w:name="heading 1" w:semiHidden="0" w:uiPriority="9" w:unhideWhenUsed="0" w:qFormat="1"/>
-    <w:lsdException w:name="heading 2" w:uiPriority="9" w:qFormat="1"/>
-    <w:lsdException w:name="heading 3" w:uiPriority="9" w:qFormat="1"/>
-    <w:lsdException w:name="heading 4" w:uiPriority="9" w:qFormat="1"/>
-    <w:lsdException w:name="heading 5" w:uiPriority="9" w:qFormat="1"/>
-    <w:lsdException w:name="heading 6" w:uiPriority="9" w:qFormat="1"/>
-    <w:lsdException w:name="heading 7" w:uiPriority="9" w:qFormat="1"/>
-    <w:lsdException w:name="heading 8" w:uiPriority="9" w:qFormat="1"/>
-    <w:lsdException w:name="heading 9" w:uiPriority="9" w:qFormat="1"/>
-    <w:lsdException w:name="toc 1" w:uiPriority="39"/>
-    <w:lsdException w:name="toc 2" w:uiPriority="39"/>
-    <w:lsdException w:name="toc 3" w:uiPriority="39"/>
-    <w:lsdException w:name="toc 4" w:uiPriority="39"/>
-    <w:lsdException w:name="toc 5" w:uiPriority="39"/>
-    <w:lsdException w:name="toc 6" w:uiPriority="39"/>
-    <w:lsdException w:name="toc 7" w:uiPriority="39"/>
-    <w:lsdException w:name="toc 8" w:uiPriority="39"/>
-    <w:lsdException w:name="toc 9" w:uiPriority="39"/>
-    <w:lsdException w:name="caption" w:uiPriority="35" w:qFormat="1"/>
-    <w:lsdException w:name="Title" w:semiHidden="0" w:uiPriority="10" w:unhideWhenUsed="0" w:qFormat="1"/>
-    <w:lsdException w:name="Default Paragraph Font" w:uiPriority="1"/>
-    <w:lsdException w:name="Subtitle" w:semiHidden="0" w:uiPriority="11" w:unhideWhenUsed="0" w:qFormat="1"/>
-    <w:lsdException w:name="Strong" w:semiHidden="0" w:uiPriority="22" w:unhideWhenUsed="0" w:qFormat="1"/>
-    <w:lsdException w:name="Emphasis" w:semiHidden="0" w:uiPriority="20" w:unhideWhenUsed="0" w:qFormat="1"/>
-    <w:lsdException w:name="Table Grid" w:semiHidden="0" w:uiPriority="59" w:unhideWhenUsed="0"/>
-    <w:lsdException w:name="Placeholder Text" w:unhideWhenUsed="0"/>
-    <w:lsdException w:name="No Spacing" w:semiHidden="0" w:uiPriority="1" w:unhideWhenUsed="0" w:qFormat="1"/>
-    <w:lsdException w:name="Light Shading" w:semiHidden="0" w:uiPriority="60" w:unhideWhenUsed="0"/>
-    <w:lsdException w:name="Light List" w:semiHidden="0" w:uiPriority="61" w:unhideWhenUsed="0"/>
-    <w:lsdException w:name="Light Grid" w:semiHidden="0" w:uiPriority="62" w:unhideWhenUsed="0"/>
-    <w:lsdException w:name="Medium Shading 1" w:semiHidden="0" w:uiPriority="63" w:unhideWhenUsed="0"/>
-    <w:lsdException w:name="Medium Shading 2" w:semiHidden="0" w:uiPriority="64" w:unhideWhenUsed="0"/>
-    <w:lsdException w:name="Medium List 1" w:semiHidden="0" w:uiPriority="65" w:unhideWhenUsed="0"/>
-    <w:lsdException w:name="Medium List 2" w:semiHidden="0" w:uiPriority="66" w:unhideWhenUsed="0"/>
-    <w:lsdException w:name="Medium Grid 1" w:semiHidden="0" w:uiPriority="67" w:unhideWhenUsed="0"/>
-    <w:lsdException w:name="Medium Grid 2" w:semiHidden="0" w:uiPriority="68" w:unhideWhenUsed="0"/>
-    <w:lsdException w:name="Medium Grid 3" w:semiHidden="0" w:uiPriority="69" w:unhideWhenUsed="0"/>
-    <w:lsdException w:name="Dark List" w:semiHidden="0" w:uiPriority="70" w:unhideWhenUsed="0"/>
-    <w:lsdException w:name="Colorful Shading" w:semiHidden="0" w:uiPriority="71" w:unhideWhenUsed="0"/>
-    <w:lsdException w:name="Colorful List" w:semiHidden="0" w:uiPriority="72" w:unhideWhenUsed="0"/>
-    <w:lsdException w:name="Colorful Grid" w:semiHidden="0" w:uiPriority="73" w:unhideWhenUsed="0"/>
-    <w:lsdException w:name="Light Shading Accent 1" w:semiHidden="0" w:uiPriority="60" w:unhideWhenUsed="0"/>
-    <w:lsdException w:name="Light List Accent 1" w:semiHidden="0" w:uiPriority="61" w:unhideWhenUsed="0"/>
-    <w:lsdException w:name="Light Grid Accent 1" w:semiHidden="0" w:uiPriority="62" w:unhideWhenUsed="0"/>
-    <w:lsdException w:name="Medium Shading 1 Accent 1" w:semiHidden="0" w:uiPriority="63" w:unhideWhenUsed="0"/>
-    <w:lsdException w:name="Medium Shading 2 Accent 1" w:semiHidden="0" w:uiPriority="64" w:unhideWhenUsed="0"/>
-    <w:lsdException w:name="Medium List 1 Accent 1" w:semiHidden="0" w:uiPriority="65" w:unhideWhenUsed="0"/>
-    <w:lsdException w:name="Revision" w:unhideWhenUsed="0"/>
-    <w:lsdException w:name="List Paragraph" w:semiHidden="0" w:uiPriority="34" w:unhideWhenUsed="0" w:qFormat="1"/>
-    <w:lsdException w:name="Quote" w:semiHidden="0" w:uiPriority="29" w:unhideWhenUsed="0" w:qFormat="1"/>
-    <w:lsdException w:name="Intense Quote" w:semiHidden="0" w:uiPriority="30" w:unhideWhenUsed="0" w:qFormat="1"/>
-    <w:lsdException w:name="Medium List 2 Accent 1" w:semiHidden="0" w:uiPriority="66" w:unhideWhenUsed="0"/>
-    <w:lsdException w:name="Medium Grid 1 Accent 1" w:semiHidden="0" w:uiPriority="67" w:unhideWhenUsed="0"/>
-    <w:lsdException w:name="Medium Grid 2 Accent 1" w:semiHidden="0" w:uiPriority="68" w:unhideWhenUsed="0"/>
-    <w:lsdException w:name="Medium Grid 3 Accent 1" w:semiHidden="0" w:uiPriority="69" w:unhideWhenUsed="0"/>
-    <w:lsdException w:name="Dark List Accent 1" w:semiHidden="0" w:uiPriority="70" w:unhideWhenUsed="0"/>
-    <w:lsdException w:name="Colorful Shading Accent 1" w:semiHidden="0" w:uiPriority="71" w:unhideWhenUsed="0"/>
-    <w:lsdException w:name="Colorful List Accent 1" w:semiHidden="0" w:uiPriority="72" w:unhideWhenUsed="0"/>
-    <w:lsdException w:name="Colorful Grid Accent 1" w:semiHidden="0" w:uiPriority="73" w:unhideWhenUsed="0"/>
-    <w:lsdException w:name="Light Shading Accent 2" w:semiHidden="0" w:uiPriority="60" w:unhideWhenUsed="0"/>
-    <w:lsdException w:name="Light List Accent 2" w:semiHidden="0" w:uiPriority="61" w:unhideWhenUsed="0"/>
-    <w:lsdException w:name="Light Grid Accent 2" w:semiHidden="0" w:uiPriority="62" w:unhideWhenUsed="0"/>
-    <w:lsdException w:name="Medium Shading 1 Accent 2" w:semiHidden="0" w:uiPriority="63" w:unhideWhenUsed="0"/>
-    <w:lsdException w:name="Medium Shading 2 Accent 2" w:semiHidden="0" w:uiPriority="64" w:unhideWhenUsed="0"/>
-    <w:lsdException w:name="Medium List 1 Accent 2" w:semiHidden="0" w:uiPriority="65" w:unhideWhenUsed="0"/>
-    <w:lsdException w:name="Medium List 2 Accent 2" w:semiHidden="0" w:uiPriority="66" w:unhideWhenUsed="0"/>
-    <w:lsdException w:name="Medium Grid 1 Accent 2" w:semiHidden="0" w:uiPriority="67" w:unhideWhenUsed="0"/>
-    <w:lsdException w:name="Medium Grid 2 Accent 2" w:semiHidden="0" w:uiPriority="68" w:unhideWhenUsed="0"/>
-    <w:lsdException w:name="Medium Grid 3 Accent 2" w:semiHidden="0" w:uiPriority="69" w:unhideWhenUsed="0"/>
-    <w:lsdException w:name="Dark List Accent 2" w:semiHidden="0" w:uiPriority="70" w:unhideWhenUsed="0"/>
-    <w:lsdException w:name="Colorful Shading Accent 2" w:semiHidden="0" w:uiPriority="71" w:unhideWhenUsed="0"/>
-    <w:lsdException w:name="Colorful List Accent 2" w:semiHidden="0" w:uiPriority="72" w:unhideWhenUsed="0"/>
-    <w:lsdException w:name="Colorful Grid Accent 2" w:semiHidden="0" w:uiPriority="73" w:unhideWhenUsed="0"/>
-    <w:lsdException w:name="Light Shading Accent 3" w:semiHidden="0" w:uiPriority="60" w:unhideWhenUsed="0"/>
-    <w:lsdException w:name="Light List Accent 3" w:semiHidden="0" w:uiPriority="61" w:unhideWhenUsed="0"/>
-    <w:lsdException w:name="Light Grid Accent 3" w:semiHidden="0" w:uiPriority="62" w:unhideWhenUsed="0"/>
-    <w:lsdException w:name="Medium Shading 1 Accent 3" w:semiHidden="0" w:uiPriority="63" w:unhideWhenUsed="0"/>
-    <w:lsdException w:name="Medium Shading 2 Accent 3" w:semiHidden="0" w:uiPriority="64" w:unhideWhenUsed="0"/>
-    <w:lsdException w:name="Medium List 1 Accent 3" w:semiHidden="0" w:uiPriority="65" w:unhideWhenUsed="0"/>
-    <w:lsdException w:name="Medium List 2 Accent 3" w:semiHidden="0" w:uiPriority="66" w:unhideWhenUsed="0"/>
-    <w:lsdException w:name="Medium Grid 1 Accent 3" w:semiHidden="0" w:uiPriority="67" w:unhideWhenUsed="0"/>
-    <w:lsdException w:name="Medium Grid 2 Accent 3" w:semiHidden="0" w:uiPriority="68" w:unhideWhenUsed="0"/>
-    <w:lsdException w:name="Medium Grid 3 Accent 3" w:semiHidden="0" w:uiPriority="69" w:unhideWhenUsed="0"/>
-    <w:lsdException w:name="Dark List Accent 3" w:semiHidden="0" w:uiPriority="70" w:unhideWhenUsed="0"/>
-    <w:lsdException w:name="Colorful Shading Accent 3" w:semiHidden="0" w:uiPriority="71" w:unhideWhenUsed="0"/>
-    <w:lsdException w:name="Colorful List Accent 3" w:semiHidden="0" w:uiPriority="72" w:unhideWhenUsed="0"/>
-    <w:lsdException w:name="Colorful Grid Accent 3" w:semiHidden="0" w:uiPriority="73" w:unhideWhenUsed="0"/>
-    <w:lsdException w:name="Light Shading Accent 4" w:semiHidden="0" w:uiPriority="60" w:unhideWhenUsed="0"/>
-    <w:lsdException w:name="Light List Accent 4" w:semiHidden="0" w:uiPriority="61" w:unhideWhenUsed="0"/>
-    <w:lsdException w:name="Light Grid Accent 4" w:semiHidden="0" w:uiPriority="62" w:unhideWhenUsed="0"/>
-    <w:lsdException w:name="Medium Shading 1 Accent 4" w:semiHidden="0" w:uiPriority="63" w:unhideWhenUsed="0"/>
-    <w:lsdException w:name="Medium Shading 2 Accent 4" w:semiHidden="0" w:uiPriority="64" w:unhideWhenUsed="0"/>
-    <w:lsdException w:name="Medium List 1 Accent 4" w:semiHidden="0" w:uiPriority="65" w:unhideWhenUsed="0"/>
-    <w:lsdException w:name="Medium List 2 Accent 4" w:semiHidden="0" w:uiPriority="66" w:unhideWhenUsed="0"/>
-    <w:lsdException w:name="Medium Grid 1 Accent 4" w:semiHidden="0" w:uiPriority="67" w:unhideWhenUsed="0"/>
-    <w:lsdException w:name="Medium Grid 2 Accent 4" w:semiHidden="0" w:uiPriority="68" w:unhideWhenUsed="0"/>
-    <w:lsdException w:name="Medium Grid 3 Accent 4" w:semiHidden="0" w:uiPriority="69" w:unhideWhenUsed="0"/>
-    <w:lsdException w:name="Dark List Accent 4" w:semiHidden="0" w:uiPriority="70" w:unhideWhenUsed="0"/>
-    <w:lsdException w:name="Colorful Shading Accent 4" w:semiHidden="0" w:uiPriority="71" w:unhideWhenUsed="0"/>
-    <w:lsdException w:name="Colorful List Accent 4" w:semiHidden="0" w:uiPriority="72" w:unhideWhenUsed="0"/>
-    <w:lsdException w:name="Colorful Grid Accent 4" w:semiHidden="0" w:uiPriority="73" w:unhideWhenUsed="0"/>
-    <w:lsdException w:name="Light Shading Accent 5" w:semiHidden="0" w:uiPriority="60" w:unhideWhenUsed="0"/>
-    <w:lsdException w:name="Light List Accent 5" w:semiHidden="0" w:uiPriority="61" w:unhideWhenUsed="0"/>
-    <w:lsdException w:name="Light Grid Accent 5" w:semiHidden="0" w:uiPriority="62" w:unhideWhenUsed="0"/>
-    <w:lsdException w:name="Medium Shading 1 Accent 5" w:semiHidden="0" w:uiPriority="63" w:unhideWhenUsed="0"/>
-    <w:lsdException w:name="Medium Shading 2 Accent 5" w:semiHidden="0" w:uiPriority="64" w:unhideWhenUsed="0"/>
-    <w:lsdException w:name="Medium List 1 Accent 5" w:semiHidden="0" w:uiPriority="65" w:unhideWhenUsed="0"/>
-    <w:lsdException w:name="Medium List 2 Accent 5" w:semiHidden="0" w:uiPriority="66" w:unhideWhenUsed="0"/>
-    <w:lsdException w:name="Medium Grid 1 Accent 5" w:semiHidden="0" w:uiPriority="67" w:unhideWhenUsed="0"/>
-    <w:lsdException w:name="Medium Grid 2 Accent 5" w:semiHidden="0" w:uiPriority="68" w:unhideWhenUsed="0"/>
-    <w:lsdException w:name="Medium Grid 3 Accent 5" w:semiHidden="0" w:uiPriority="69" w:unhideWhenUsed="0"/>
-    <w:lsdException w:name="Dark List Accent 5" w:semiHidden="0" w:uiPriority="70" w:unhideWhenUsed="0"/>
-    <w:lsdException w:name="Colorful Shading Accent 5" w:semiHidden="0" w:uiPriority="71" w:unhideWhenUsed="0"/>
-    <w:lsdException w:name="Colorful List Accent 5" w:semiHidden="0" w:uiPriority="72" w:unhideWhenUsed="0"/>
-    <w:lsdException w:name="Colorful Grid Accent 5" w:semiHidden="0" w:uiPriority="73" w:unhideWhenUsed="0"/>
-    <w:lsdException w:name="Light Shading Accent 6" w:semiHidden="0" w:uiPriority="60" w:unhideWhenUsed="0"/>
-    <w:lsdException w:name="Light List Accent 6" w:semiHidden="0" w:uiPriority="61" w:unhideWhenUsed="0"/>
-    <w:lsdException w:name="Light Grid Accent 6" w:semiHidden="0" w:uiPriority="62" w:unhideWhenUsed="0"/>
-    <w:lsdException w:name="Medium Shading 1 Accent 6" w:semiHidden="0" w:uiPriority="63" w:unhideWhenUsed="0"/>
-    <w:lsdException w:name="Medium Shading 2 Accent 6" w:semiHidden="0" w:uiPriority="64" w:unhideWhenUsed="0"/>
-    <w:lsdException w:name="Medium List 1 Accent 6" w:semiHidden="0" w:uiPriority="65" w:unhideWhenUsed="0"/>
-    <w:lsdException w:name="Medium List 2 Accent 6" w:semiHidden="0" w:uiPriority="66" w:unhideWhenUsed="0"/>
-    <w:lsdException w:name="Medium Grid 1 Accent 6" w:semiHidden="0" w:uiPriority="67" w:unhideWhenUsed="0"/>
-    <w:lsdException w:name="Medium Grid 2 Accent 6" w:semiHidden="0" w:uiPriority="68" w:unhideWhenUsed="0"/>
-    <w:lsdException w:name="Medium Grid 3 Accent 6" w:semiHidden="0" w:uiPriority="69" w:unhideWhenUsed="0"/>
-    <w:lsdException w:name="Dark List Accent 6" w:semiHidden="0" w:uiPriority="70" w:unhideWhenUsed="0"/>
-    <w:lsdException w:name="Colorful Shading Accent 6" w:semiHidden="0" w:uiPriority="71" w:unhideWhenUsed="0"/>
-    <w:lsdException w:name="Colorful List Accent 6" w:semiHidden="0" w:uiPriority="72" w:unhideWhenUsed="0"/>
-    <w:lsdException w:name="Colorful Grid Accent 6" w:semiHidden="0" w:uiPriority="73" w:unhideWhenUsed="0"/>
-    <w:lsdException w:name="Subtle Emphasis" w:semiHidden="0" w:uiPriority="19" w:unhideWhenUsed="0" w:qFormat="1"/>
-    <w:lsdException w:name="Intense Emphasis" w:semiHidden="0" w:uiPriority="21" w:unhideWhenUsed="0" w:qFormat="1"/>
-    <w:lsdException w:name="Subtle Reference" w:semiHidden="0" w:uiPriority="31" w:unhideWhenUsed="0" w:qFormat="1"/>
-    <w:lsdException w:name="Intense Reference" w:semiHidden="0" w:uiPriority="32" w:unhideWhenUsed="0" w:qFormat="1"/>
-    <w:lsdException w:name="Book Title" w:semiHidden="0" w:uiPriority="33" w:unhideWhenUsed="0" w:qFormat="1"/>
-    <w:lsdException w:name="Bibliography" w:uiPriority="37"/>
-    <w:lsdException w:name="TOC Heading" w:uiPriority="39" w:qFormat="1"/>
+  <w:latentStyles w:defLockedState="0" w:defUIPriority="99" w:defSemiHidden="0" w:defUnhideWhenUsed="0" w:defQFormat="0" w:count="371">
+    <w:lsdException w:name="Normal" w:uiPriority="0" w:qFormat="1"/>
+    <w:lsdException w:name="heading 1" w:uiPriority="9" w:qFormat="1"/>
+    <w:lsdException w:name="heading 2" w:semiHidden="1" w:uiPriority="9" w:unhideWhenUsed="1" w:qFormat="1"/>
+    <w:lsdException w:name="heading 3" w:semiHidden="1" w:uiPriority="9" w:unhideWhenUsed="1" w:qFormat="1"/>
+    <w:lsdException w:name="heading 4" w:semiHidden="1" w:uiPriority="9" w:unhideWhenUsed="1" w:qFormat="1"/>
+    <w:lsdException w:name="heading 5" w:semiHidden="1" w:uiPriority="9" w:unhideWhenUsed="1" w:qFormat="1"/>
+    <w:lsdException w:name="heading 6" w:semiHidden="1" w:uiPriority="9" w:unhideWhenUsed="1" w:qFormat="1"/>
+    <w:lsdException w:name="heading 7" w:semiHidden="1" w:uiPriority="9" w:unhideWhenUsed="1" w:qFormat="1"/>
+    <w:lsdException w:name="heading 8" w:semiHidden="1" w:uiPriority="9" w:unhideWhenUsed="1" w:qFormat="1"/>
+    <w:lsdException w:name="heading 9" w:semiHidden="1" w:uiPriority="9" w:unhideWhenUsed="1" w:qFormat="1"/>
+    <w:lsdException w:name="index 1" w:semiHidden="1" w:unhideWhenUsed="1"/>
+    <w:lsdException w:name="index 2" w:semiHidden="1" w:unhideWhenUsed="1"/>
+    <w:lsdException w:name="index 3" w:semiHidden="1" w:unhideWhenUsed="1"/>
+    <w:lsdException w:name="index 4" w:semiHidden="1" w:unhideWhenUsed="1"/>
+    <w:lsdException w:name="index 5" w:semiHidden="1" w:unhideWhenUsed="1"/>
+    <w:lsdException w:name="index 6" w:semiHidden="1" w:unhideWhenUsed="1"/>
+    <w:lsdException w:name="index 7" w:semiHidden="1" w:unhideWhenUsed="1"/>
+    <w:lsdException w:name="index 8" w:semiHidden="1" w:unhideWhenUsed="1"/>
+    <w:lsdException w:name="index 9" w:semiHidden="1" w:unhideWhenUsed="1"/>
+    <w:lsdException w:name="toc 1" w:semiHidden="1" w:uiPriority="39" w:unhideWhenUsed="1"/>
+    <w:lsdException w:name="toc 2" w:semiHidden="1" w:uiPriority="39" w:unhideWhenUsed="1"/>
+    <w:lsdException w:name="toc 3" w:semiHidden="1" w:uiPriority="39" w:unhideWhenUsed="1"/>
+    <w:lsdException w:name="toc 4" w:semiHidden="1" w:uiPriority="39" w:unhideWhenUsed="1"/>
+    <w:lsdException w:name="toc 5" w:semiHidden="1" w:uiPriority="39" w:unhideWhenUsed="1"/>
+    <w:lsdException w:name="toc 6" w:semiHidden="1" w:uiPriority="39" w:unhideWhenUsed="1"/>
+    <w:lsdException w:name="toc 7" w:semiHidden="1" w:uiPriority="39" w:unhideWhenUsed="1"/>
+    <w:lsdException w:name="toc 8" w:semiHidden="1" w:uiPriority="39" w:unhideWhenUsed="1"/>
+    <w:lsdException w:name="toc 9" w:semiHidden="1" w:uiPriority="39" w:unhideWhenUsed="1"/>
+    <w:lsdException w:name="Normal Indent" w:semiHidden="1" w:unhideWhenUsed="1"/>
+    <w:lsdException w:name="footnote text" w:semiHidden="1" w:unhideWhenUsed="1"/>
+    <w:lsdException w:name="annotation text" w:semiHidden="1" w:unhideWhenUsed="1"/>
+    <w:lsdException w:name="header" w:semiHidden="1" w:unhideWhenUsed="1"/>
+    <w:lsdException w:name="footer" w:semiHidden="1" w:unhideWhenUsed="1"/>
+    <w:lsdException w:name="index heading" w:semiHidden="1" w:unhideWhenUsed="1"/>
+    <w:lsdException w:name="caption" w:semiHidden="1" w:uiPriority="35" w:unhideWhenUsed="1" w:qFormat="1"/>
+    <w:lsdException w:name="table of figures" w:semiHidden="1" w:unhideWhenUsed="1"/>
+    <w:lsdException w:name="envelope address" w:semiHidden="1" w:unhideWhenUsed="1"/>
+    <w:lsdException w:name="envelope return" w:semiHidden="1" w:unhideWhenUsed="1"/>
+    <w:lsdException w:name="footnote reference" w:semiHidden="1" w:unhideWhenUsed="1"/>
+    <w:lsdException w:name="annotation reference" w:semiHidden="1" w:unhideWhenUsed="1"/>
+    <w:lsdException w:name="line number" w:semiHidden="1" w:unhideWhenUsed="1"/>
+    <w:lsdException w:name="page number" w:semiHidden="1" w:unhideWhenUsed="1"/>
+    <w:lsdException w:name="endnote reference" w:semiHidden="1" w:unhideWhenUsed="1"/>
+    <w:lsdException w:name="endnote text" w:semiHidden="1" w:unhideWhenUsed="1"/>
+    <w:lsdException w:name="table of authorities" w:semiHidden="1" w:unhideWhenUsed="1"/>
+    <w:lsdException w:name="macro" w:semiHidden="1" w:unhideWhenUsed="1"/>
+    <w:lsdException w:name="toa heading" w:semiHidden="1" w:unhideWhenUsed="1"/>
+    <w:lsdException w:name="List" w:semiHidden="1" w:unhideWhenUsed="1"/>
+    <w:lsdException w:name="List Bullet" w:semiHidden="1" w:unhideWhenUsed="1"/>
+    <w:lsdException w:name="List Number" w:semiHidden="1" w:unhideWhenUsed="1"/>
+    <w:lsdException w:name="List 2" w:semiHidden="1" w:unhideWhenUsed="1"/>
+    <w:lsdException w:name="List 3" w:semiHidden="1" w:unhideWhenUsed="1"/>
+    <w:lsdException w:name="List 4" w:semiHidden="1" w:unhideWhenUsed="1"/>
+    <w:lsdException w:name="List 5" w:semiHidden="1" w:unhideWhenUsed="1"/>
+    <w:lsdException w:name="List Bullet 2" w:semiHidden="1" w:unhideWhenUsed="1"/>
+    <w:lsdException w:name="List Bullet 3" w:semiHidden="1" w:unhideWhenUsed="1"/>
+    <w:lsdException w:name="List Bullet 4" w:semiHidden="1" w:unhideWhenUsed="1"/>
+    <w:lsdException w:name="List Bullet 5" w:semiHidden="1" w:unhideWhenUsed="1"/>
+    <w:lsdException w:name="List Number 2" w:semiHidden="1" w:unhideWhenUsed="1"/>
+    <w:lsdException w:name="List Number 3" w:semiHidden="1" w:unhideWhenUsed="1"/>
+    <w:lsdException w:name="List Number 4" w:semiHidden="1" w:unhideWhenUsed="1"/>
+    <w:lsdException w:name="List Number 5" w:semiHidden="1" w:unhideWhenUsed="1"/>
+    <w:lsdException w:name="Title" w:uiPriority="10" w:qFormat="1"/>
+    <w:lsdException w:name="Closing" w:semiHidden="1" w:unhideWhenUsed="1"/>
+    <w:lsdException w:name="Signature" w:semiHidden="1" w:unhideWhenUsed="1"/>
+    <w:lsdException w:name="Default Paragraph Font" w:semiHidden="1" w:uiPriority="1" w:unhideWhenUsed="1"/>
+    <w:lsdException w:name="Body Text" w:semiHidden="1" w:unhideWhenUsed="1"/>
+    <w:lsdException w:name="Body Text Indent" w:semiHidden="1" w:unhideWhenUsed="1"/>
+    <w:lsdException w:name="List Continue" w:semiHidden="1" w:unhideWhenUsed="1"/>
+    <w:lsdException w:name="List Continue 2" w:semiHidden="1" w:unhideWhenUsed="1"/>
+    <w:lsdException w:name="List Continue 3" w:semiHidden="1" w:unhideWhenUsed="1"/>
+    <w:lsdException w:name="List Continue 4" w:semiHidden="1" w:unhideWhenUsed="1"/>
+    <w:lsdException w:name="List Continue 5" w:semiHidden="1" w:unhideWhenUsed="1"/>
+    <w:lsdException w:name="Message Header" w:semiHidden="1" w:unhideWhenUsed="1"/>
+    <w:lsdException w:name="Subtitle" w:uiPriority="11" w:qFormat="1"/>
+    <w:lsdException w:name="Salutation" w:semiHidden="1" w:unhideWhenUsed="1"/>
+    <w:lsdException w:name="Date" w:semiHidden="1" w:unhideWhenUsed="1"/>
+    <w:lsdException w:name="Body Text First Indent" w:semiHidden="1" w:unhideWhenUsed="1"/>
+    <w:lsdException w:name="Body Text First Indent 2" w:semiHidden="1" w:unhideWhenUsed="1"/>
+    <w:lsdException w:name="Note Heading" w:semiHidden="1" w:unhideWhenUsed="1"/>
+    <w:lsdException w:name="Body Text 2" w:semiHidden="1" w:unhideWhenUsed="1"/>
+    <w:lsdException w:name="Body Text 3" w:semiHidden="1" w:unhideWhenUsed="1"/>
+    <w:lsdException w:name="Body Text Indent 2" w:semiHidden="1" w:unhideWhenUsed="1"/>
+    <w:lsdException w:name="Body Text Indent 3" w:semiHidden="1" w:unhideWhenUsed="1"/>
+    <w:lsdException w:name="Block Text" w:semiHidden="1" w:unhideWhenUsed="1"/>
+    <w:lsdException w:name="Hyperlink" w:semiHidden="1" w:unhideWhenUsed="1"/>
+    <w:lsdException w:name="FollowedHyperlink" w:semiHidden="1" w:unhideWhenUsed="1"/>
+    <w:lsdException w:name="Strong" w:uiPriority="22" w:qFormat="1"/>
+    <w:lsdException w:name="Emphasis" w:uiPriority="20" w:qFormat="1"/>
+    <w:lsdException w:name="Document Map" w:semiHidden="1" w:unhideWhenUsed="1"/>
+    <w:lsdException w:name="Plain Text" w:semiHidden="1" w:unhideWhenUsed="1"/>
+    <w:lsdException w:name="E-mail Signature" w:semiHidden="1" w:unhideWhenUsed="1"/>
+    <w:lsdException w:name="HTML Top of Form" w:semiHidden="1" w:unhideWhenUsed="1"/>
+    <w:lsdException w:name="HTML Bottom of Form" w:semiHidden="1" w:unhideWhenUsed="1"/>
+    <w:lsdException w:name="Normal (Web)" w:semiHidden="1" w:unhideWhenUsed="1"/>
+    <w:lsdException w:name="HTML Acronym" w:semiHidden="1" w:unhideWhenUsed="1"/>
+    <w:lsdException w:name="HTML Address" w:semiHidden="1" w:unhideWhenUsed="1"/>
+    <w:lsdException w:name="HTML Cite" w:semiHidden="1" w:unhideWhenUsed="1"/>
+    <w:lsdException w:name="HTML Code" w:semiHidden="1" w:unhideWhenUsed="1"/>
+    <w:lsdException w:name="HTML Definition" w:semiHidden="1" w:unhideWhenUsed="1"/>
+    <w:lsdException w:name="HTML Keyboard" w:semiHidden="1" w:unhideWhenUsed="1"/>
+    <w:lsdException w:name="HTML Preformatted" w:semiHidden="1" w:unhideWhenUsed="1"/>
+    <w:lsdException w:name="HTML Sample" w:semiHidden="1" w:unhideWhenUsed="1"/>
+    <w:lsdException w:name="HTML Typewriter" w:semiHidden="1" w:unhideWhenUsed="1"/>
+    <w:lsdException w:name="HTML Variable" w:semiHidden="1" w:unhideWhenUsed="1"/>
+    <w:lsdException w:name="Normal Table" w:semiHidden="1" w:unhideWhenUsed="1"/>
+    <w:lsdException w:name="annotation subject" w:semiHidden="1" w:unhideWhenUsed="1"/>
+    <w:lsdException w:name="No List" w:semiHidden="1" w:unhideWhenUsed="1"/>
+    <w:lsdException w:name="Outline List 1" w:semiHidden="1" w:unhideWhenUsed="1"/>
+    <w:lsdException w:name="Outline List 2" w:semiHidden="1" w:unhideWhenUsed="1"/>
+    <w:lsdException w:name="Outline List 3" w:semiHidden="1" w:unhideWhenUsed="1"/>
+    <w:lsdException w:name="Table Simple 1" w:semiHidden="1" w:unhideWhenUsed="1"/>
+    <w:lsdException w:name="Table Simple 2" w:semiHidden="1" w:unhideWhenUsed="1"/>
+    <w:lsdException w:name="Table Simple 3" w:semiHidden="1" w:unhideWhenUsed="1"/>
+    <w:lsdException w:name="Table Classic 1" w:semiHidden="1" w:unhideWhenUsed="1"/>
+    <w:lsdException w:name="Table Classic 2" w:semiHidden="1" w:unhideWhenUsed="1"/>
+    <w:lsdException w:name="Table Classic 3" w:semiHidden="1" w:unhideWhenUsed="1"/>
+    <w:lsdException w:name="Table Classic 4" w:semiHidden="1" w:unhideWhenUsed="1"/>
+    <w:lsdException w:name="Table Colorful 1" w:semiHidden="1" w:unhideWhenUsed="1"/>
+    <w:lsdException w:name="Table Colorful 2" w:semiHidden="1" w:unhideWhenUsed="1"/>
+    <w:lsdException w:name="Table Colorful 3" w:semiHidden="1" w:unhideWhenUsed="1"/>
+    <w:lsdException w:name="Table Columns 1" w:semiHidden="1" w:unhideWhenUsed="1"/>
+    <w:lsdException w:name="Table Columns 2" w:semiHidden="1" w:unhideWhenUsed="1"/>
+    <w:lsdException w:name="Table Columns 3" w:semiHidden="1" w:unhideWhenUsed="1"/>
+    <w:lsdException w:name="Table Columns 4" w:semiHidden="1" w:unhideWhenUsed="1"/>
+    <w:lsdException w:name="Table Columns 5" w:semiHidden="1" w:unhideWhenUsed="1"/>
+    <w:lsdException w:name="Table Grid 1" w:semiHidden="1" w:unhideWhenUsed="1"/>
+    <w:lsdException w:name="Table Grid 2" w:semiHidden="1" w:unhideWhenUsed="1"/>
+    <w:lsdException w:name="Table Grid 3" w:semiHidden="1" w:unhideWhenUsed="1"/>
+    <w:lsdException w:name="Table Grid 4" w:semiHidden="1" w:unhideWhenUsed="1"/>
+    <w:lsdException w:name="Table Grid 5" w:semiHidden="1" w:unhideWhenUsed="1"/>
+    <w:lsdException w:name="Table Grid 6" w:semiHidden="1" w:unhideWhenUsed="1"/>
+    <w:lsdException w:name="Table Grid 7" w:semiHidden="1" w:unhideWhenUsed="1"/>
+    <w:lsdException w:name="Table Grid 8" w:semiHidden="1" w:unhideWhenUsed="1"/>
+    <w:lsdException w:name="Table List 1" w:semiHidden="1" w:unhideWhenUsed="1"/>
+    <w:lsdException w:name="Table List 2" w:semiHidden="1" w:unhideWhenUsed="1"/>
+    <w:lsdException w:name="Table List 3" w:semiHidden="1" w:unhideWhenUsed="1"/>
+    <w:lsdException w:name="Table List 4" w:semiHidden="1" w:unhideWhenUsed="1"/>
+    <w:lsdException w:name="Table List 5" w:semiHidden="1" w:unhideWhenUsed="1"/>
+    <w:lsdException w:name="Table List 6" w:semiHidden="1" w:unhideWhenUsed="1"/>
+    <w:lsdException w:name="Table List 7" w:semiHidden="1" w:unhideWhenUsed="1"/>
+    <w:lsdException w:name="Table List 8" w:semiHidden="1" w:unhideWhenUsed="1"/>
+    <w:lsdException w:name="Table 3D effects 1" w:semiHidden="1" w:unhideWhenUsed="1"/>
+    <w:lsdException w:name="Table 3D effects 2" w:semiHidden="1" w:unhideWhenUsed="1"/>
+    <w:lsdException w:name="Table 3D effects 3" w:semiHidden="1" w:unhideWhenUsed="1"/>
+    <w:lsdException w:name="Table Contemporary" w:semiHidden="1" w:unhideWhenUsed="1"/>
+    <w:lsdException w:name="Table Elegant" w:semiHidden="1" w:unhideWhenUsed="1"/>
+    <w:lsdException w:name="Table Professional" w:semiHidden="1" w:unhideWhenUsed="1"/>
+    <w:lsdException w:name="Table Subtle 1" w:semiHidden="1" w:unhideWhenUsed="1"/>
+    <w:lsdException w:name="Table Subtle 2" w:semiHidden="1" w:unhideWhenUsed="1"/>
+    <w:lsdException w:name="Table Web 1" w:semiHidden="1" w:unhideWhenUsed="1"/>
+    <w:lsdException w:name="Table Web 2" w:semiHidden="1" w:unhideWhenUsed="1"/>
+    <w:lsdException w:name="Table Web 3" w:semiHidden="1" w:unhideWhenUsed="1"/>
+    <w:lsdException w:name="Balloon Text" w:semiHidden="1" w:unhideWhenUsed="1"/>
+    <w:lsdException w:name="Table Grid" w:uiPriority="59"/>
+    <w:lsdException w:name="Table Theme" w:semiHidden="1" w:unhideWhenUsed="1"/>
+    <w:lsdException w:name="Placeholder Text" w:semiHidden="1"/>
+    <w:lsdException w:name="No Spacing" w:uiPriority="1" w:qFormat="1"/>
+    <w:lsdException w:name="Light Shading" w:uiPriority="60"/>
+    <w:lsdException w:name="Light List" w:uiPriority="61"/>
+    <w:lsdException w:name="Light Grid" w:uiPriority="62"/>
+    <w:lsdException w:name="Medium Shading 1" w:uiPriority="63"/>
+    <w:lsdException w:name="Medium Shading 2" w:uiPriority="64"/>
+    <w:lsdException w:name="Medium List 1" w:uiPriority="65"/>
+    <w:lsdException w:name="Medium List 2" w:uiPriority="66"/>
+    <w:lsdException w:name="Medium Grid 1" w:uiPriority="67"/>
+    <w:lsdException w:name="Medium Grid 2" w:uiPriority="68"/>
+    <w:lsdException w:name="Medium Grid 3" w:uiPriority="69"/>
+    <w:lsdException w:name="Dark List" w:uiPriority="70"/>
+    <w:lsdException w:name="Colorful Shading" w:uiPriority="71"/>
+    <w:lsdException w:name="Colorful List" w:uiPriority="72"/>
+    <w:lsdException w:name="Colorful Grid" w:uiPriority="73"/>
+    <w:lsdException w:name="Light Shading Accent 1" w:uiPriority="60"/>
+    <w:lsdException w:name="Light List Accent 1" w:uiPriority="61"/>
+    <w:lsdException w:name="Light Grid Accent 1" w:uiPriority="62"/>
+    <w:lsdException w:name="Medium Shading 1 Accent 1" w:uiPriority="63"/>
+    <w:lsdException w:name="Medium Shading 2 Accent 1" w:uiPriority="64"/>
+    <w:lsdException w:name="Medium List 1 Accent 1" w:uiPriority="65"/>
+    <w:lsdException w:name="Revision" w:semiHidden="1"/>
+    <w:lsdException w:name="List Paragraph" w:uiPriority="34" w:qFormat="1"/>
+    <w:lsdException w:name="Quote" w:uiPriority="29" w:qFormat="1"/>
+    <w:lsdException w:name="Intense Quote" w:uiPriority="30" w:qFormat="1"/>
+    <w:lsdException w:name="Medium List 2 Accent 1" w:uiPriority="66"/>
+    <w:lsdException w:name="Medium Grid 1 Accent 1" w:uiPriority="67"/>
+    <w:lsdException w:name="Medium Grid 2 Accent 1" w:uiPriority="68"/>
+    <w:lsdException w:name="Medium Grid 3 Accent 1" w:uiPriority="69"/>
+    <w:lsdException w:name="Dark List Accent 1" w:uiPriority="70"/>
+    <w:lsdException w:name="Colorful Shading Accent 1" w:uiPriority="71"/>
+    <w:lsdException w:name="Colorful List Accent 1" w:uiPriority="72"/>
+    <w:lsdException w:name="Colorful Grid Accent 1" w:uiPriority="73"/>
+    <w:lsdException w:name="Light Shading Accent 2" w:uiPriority="60"/>
+    <w:lsdException w:name="Light List Accent 2" w:uiPriority="61"/>
+    <w:lsdException w:name="Light Grid Accent 2" w:uiPriority="62"/>
+    <w:lsdException w:name="Medium Shading 1 Accent 2" w:uiPriority="63"/>
+    <w:lsdException w:name="Medium Shading 2 Accent 2" w:uiPriority="64"/>
+    <w:lsdException w:name="Medium List 1 Accent 2" w:uiPriority="65"/>
+    <w:lsdException w:name="Medium List 2 Accent 2" w:uiPriority="66"/>
+    <w:lsdException w:name="Medium Grid 1 Accent 2" w:uiPriority="67"/>
+    <w:lsdException w:name="Medium Grid 2 Accent 2" w:uiPriority="68"/>
+    <w:lsdException w:name="Medium Grid 3 Accent 2" w:uiPriority="69"/>
+    <w:lsdException w:name="Dark List Accent 2" w:uiPriority="70"/>
+    <w:lsdException w:name="Colorful Shading Accent 2" w:uiPriority="71"/>
+    <w:lsdException w:name="Colorful List Accent 2" w:uiPriority="72"/>
+    <w:lsdException w:name="Colorful Grid Accent 2" w:uiPriority="73"/>
+    <w:lsdException w:name="Light Shading Accent 3" w:uiPriority="60"/>
+    <w:lsdException w:name="Light List Accent 3" w:uiPriority="61"/>
+    <w:lsdException w:name="Light Grid Accent 3" w:uiPriority="62"/>
+    <w:lsdException w:name="Medium Shading 1 Accent 3" w:uiPriority="63"/>
+    <w:lsdException w:name="Medium Shading 2 Accent 3" w:uiPriority="64"/>
+    <w:lsdException w:name="Medium List 1 Accent 3" w:uiPriority="65"/>
+    <w:lsdException w:name="Medium List 2 Accent 3" w:uiPriority="66"/>
+    <w:lsdException w:name="Medium Grid 1 Accent 3" w:uiPriority="67"/>
+    <w:lsdException w:name="Medium Grid 2 Accent 3" w:uiPriority="68"/>
+    <w:lsdException w:name="Medium Grid 3 Accent 3" w:uiPriority="69"/>
+    <w:lsdException w:name="Dark List Accent 3" w:uiPriority="70"/>
+    <w:lsdException w:name="Colorful Shading Accent 3" w:uiPriority="71"/>
+    <w:lsdException w:name="Colorful List Accent 3" w:uiPriority="72"/>
+    <w:lsdException w:name="Colorful Grid Accent 3" w:uiPriority="73"/>
+    <w:lsdException w:name="Light Shading Accent 4" w:uiPriority="60"/>
+    <w:lsdException w:name="Light List Accent 4" w:uiPriority="61"/>
+    <w:lsdException w:name="Light Grid Accent 4" w:uiPriority="62"/>
+    <w:lsdException w:name="Medium Shading 1 Accent 4" w:uiPriority="63"/>
+    <w:lsdException w:name="Medium Shading 2 Accent 4" w:uiPriority="64"/>
+    <w:lsdException w:name="Medium List 1 Accent 4" w:uiPriority="65"/>
+    <w:lsdException w:name="Medium List 2 Accent 4" w:uiPriority="66"/>
+    <w:lsdException w:name="Medium Grid 1 Accent 4" w:uiPriority="67"/>
+    <w:lsdException w:name="Medium Grid 2 Accent 4" w:uiPriority="68"/>
+    <w:lsdException w:name="Medium Grid 3 Accent 4" w:uiPriority="69"/>
+    <w:lsdException w:name="Dark List Accent 4" w:uiPriority="70"/>
+    <w:lsdException w:name="Colorful Shading Accent 4" w:uiPriority="71"/>
+    <w:lsdException w:name="Colorful List Accent 4" w:uiPriority="72"/>
+    <w:lsdException w:name="Colorful Grid Accent 4" w:uiPriority="73"/>
+    <w:lsdException w:name="Light Shading Accent 5" w:uiPriority="60"/>
+    <w:lsdException w:name="Light List Accent 5" w:uiPriority="61"/>
+    <w:lsdException w:name="Light Grid Accent 5" w:uiPriority="62"/>
+    <w:lsdException w:name="Medium Shading 1 Accent 5" w:uiPriority="63"/>
+    <w:lsdException w:name="Medium Shading 2 Accent 5" w:uiPriority="64"/>
+    <w:lsdException w:name="Medium List 1 Accent 5" w:uiPriority="65"/>
+    <w:lsdException w:name="Medium List 2 Accent 5" w:uiPriority="66"/>
+    <w:lsdException w:name="Medium Grid 1 Accent 5" w:uiPriority="67"/>
+    <w:lsdException w:name="Medium Grid 2 Accent 5" w:uiPriority="68"/>
+    <w:lsdException w:name="Medium Grid 3 Accent 5" w:uiPriority="69"/>
+    <w:lsdException w:name="Dark List Accent 5" w:uiPriority="70"/>
+    <w:lsdException w:name="Colorful Shading Accent 5" w:uiPriority="71"/>
+    <w:lsdException w:name="Colorful List Accent 5" w:uiPriority="72"/>
+    <w:lsdException w:name="Colorful Grid Accent 5" w:uiPriority="73"/>
+    <w:lsdException w:name="Light Shading Accent 6" w:uiPriority="60"/>
+    <w:lsdException w:name="Light List Accent 6" w:uiPriority="61"/>
+    <w:lsdException w:name="Light Grid Accent 6" w:uiPriority="62"/>
+    <w:lsdException w:name="Medium Shading 1 Accent 6" w:uiPriority="63"/>
+    <w:lsdException w:name="Medium Shading 2 Accent 6" w:uiPriority="64"/>
+    <w:lsdException w:name="Medium List 1 Accent 6" w:uiPriority="65"/>
+    <w:lsdException w:name="Medium List 2 Accent 6" w:uiPriority="66"/>
+    <w:lsdException w:name="Medium Grid 1 Accent 6" w:uiPriority="67"/>
+    <w:lsdException w:name="Medium Grid 2 Accent 6" w:uiPriority="68"/>
+    <w:lsdException w:name="Medium Grid 3 Accent 6" w:uiPriority="69"/>
+    <w:lsdException w:name="Dark List Accent 6" w:uiPriority="70"/>
+    <w:lsdException w:name="Colorful Shading Accent 6" w:uiPriority="71"/>
+    <w:lsdException w:name="Colorful List Accent 6" w:uiPriority="72"/>
+    <w:lsdException w:name="Colorful Grid Accent 6" w:uiPriority="73"/>
+    <w:lsdException w:name="Subtle Emphasis" w:uiPriority="19" w:qFormat="1"/>
+    <w:lsdException w:name="Intense Emphasis" w:uiPriority="21" w:qFormat="1"/>
+    <w:lsdException w:name="Subtle Reference" w:uiPriority="31" w:qFormat="1"/>
+    <w:lsdException w:name="Intense Reference" w:uiPriority="32" w:qFormat="1"/>
+    <w:lsdException w:name="Book Title" w:uiPriority="33" w:qFormat="1"/>
+    <w:lsdException w:name="Bibliography" w:semiHidden="1" w:uiPriority="37" w:unhideWhenUsed="1"/>
+    <w:lsdException w:name="TOC Heading" w:semiHidden="1" w:uiPriority="39" w:unhideWhenUsed="1" w:qFormat="1"/>
+    <w:lsdException w:name="Grid Table 4" w:uiPriority="49"/>
+    <w:lsdException w:name="Grid Table 5 Dark" w:uiPriority="50"/>
+    <w:lsdException w:name="Grid Table 6 Colorful" w:uiPriority="51"/>
+    <w:lsdException w:name="Grid Table 7 Colorful" w:uiPriority="52"/>
+    <w:lsdException w:name="Grid Table 1 Light Accent 1" w:uiPriority="46"/>
+    <w:lsdException w:name="Grid Table 2 Accent 1" w:uiPriority="47"/>
+    <w:lsdException w:name="Grid Table 3 Accent 1" w:uiPriority="48"/>
+    <w:lsdException w:name="Grid Table 4 Accent 1" w:uiPriority="49"/>
+    <w:lsdException w:name="Grid Table 5 Dark Accent 1" w:uiPriority="50"/>
+    <w:lsdException w:name="Grid Table 6 Colorful Accent 1" w:uiPriority="51"/>
+    <w:lsdException w:name="Grid Table 7 Colorful Accent 1" w:uiPriority="52"/>
+    <w:lsdException w:name="Grid Table 1 Light Accent 2" w:uiPriority="46"/>
+    <w:lsdException w:name="Grid Table 2 Accent 2" w:uiPriority="47"/>
+    <w:lsdException w:name="Grid Table 3 Accent 2" w:uiPriority="48"/>
+    <w:lsdException w:name="Grid Table 4 Accent 2" w:uiPriority="49"/>
+    <w:lsdException w:name="Grid Table 5 Dark Accent 2" w:uiPriority="50"/>
+    <w:lsdException w:name="Grid Table 6 Colorful Accent 2" w:uiPriority="51"/>
+    <w:lsdException w:name="Grid Table 7 Colorful Accent 2" w:uiPriority="52"/>
+    <w:lsdException w:name="Grid Table 1 Light Accent 3" w:uiPriority="46"/>
+    <w:lsdException w:name="Grid Table 2 Accent 3" w:uiPriority="47"/>
+    <w:lsdException w:name="Grid Table 3 Accent 3" w:uiPriority="48"/>
+    <w:lsdException w:name="Grid Table 4 Accent 3" w:uiPriority="49"/>
+    <w:lsdException w:name="Grid Table 5 Dark Accent 3" w:uiPriority="50"/>
+    <w:lsdException w:name="Grid Table 6 Colorful Accent 3" w:uiPriority="51"/>
+    <w:lsdException w:name="Grid Table 7 Colorful Accent 3" w:uiPriority="52"/>
+    <w:lsdException w:name="Grid Table 1 Light Accent 4" w:uiPriority="46"/>
+    <w:lsdException w:name="Grid Table 2 Accent 4" w:uiPriority="47"/>
+    <w:lsdException w:name="Grid Table 3 Accent 4" w:uiPriority="48"/>
+    <w:lsdException w:name="Grid Table 4 Accent 4" w:uiPriority="49"/>
+    <w:lsdException w:name="Grid Table 5 Dark Accent 4" w:uiPriority="50"/>
+    <w:lsdException w:name="Grid Table 6 Colorful Accent 4" w:uiPriority="51"/>
+    <w:lsdException w:name="Grid Table 7 Colorful Accent 4" w:uiPriority="52"/>
+    <w:lsdException w:name="Grid Table 1 Light Accent 5" w:uiPriority="46"/>
+    <w:lsdException w:name="Grid Table 2 Accent 5" w:uiPriority="47"/>
+    <w:lsdException w:name="Grid Table 3 Accent 5" w:uiPriority="48"/>
+    <w:lsdException w:name="Grid Table 4 Accent 5" w:uiPriority="49"/>
+    <w:lsdException w:name="Grid Table 5 Dark Accent 5" w:uiPriority="50"/>
+    <w:lsdException w:name="Grid Table 6 Colorful Accent 5" w:uiPriority="51"/>
+    <w:lsdException w:name="Grid Table 7 Colorful Accent 5" w:uiPriority="52"/>
+    <w:lsdException w:name="Grid Table 1 Light Accent 6" w:uiPriority="46"/>
+    <w:lsdException w:name="Grid Table 2 Accent 6" w:uiPriority="47"/>
+    <w:lsdException w:name="Grid Table 3 Accent 6" w:uiPriority="48"/>
+    <w:lsdException w:name="Grid Table 4 Accent 6" w:uiPriority="49"/>
+    <w:lsdException w:name="Grid Table 5 Dark Accent 6" w:uiPriority="50"/>
+    <w:lsdException w:name="Grid Table 6 Colorful Accent 6" w:uiPriority="51"/>
+    <w:lsdException w:name="Grid Table 7 Colorful Accent 6" w:uiPriority="52"/>
+    <w:lsdException w:name="List Table 1 Light" w:uiPriority="46"/>
+    <w:lsdException w:name="List Table 2" w:uiPriority="47"/>
+    <w:lsdException w:name="List Table 3" w:uiPriority="48"/>
+    <w:lsdException w:name="List Table 4" w:uiPriority="49"/>
+    <w:lsdException w:name="List Table 5 Dark" w:uiPriority="50"/>
+    <w:lsdException w:name="List Table 6 Colorful" w:uiPriority="51"/>
+    <w:lsdException w:name="List Table 7 Colorful" w:uiPriority="52"/>
+    <w:lsdException w:name="List Table 1 Light Accent 1" w:uiPriority="46"/>
+    <w:lsdException w:name="List Table 2 Accent 1" w:uiPriority="47"/>
+    <w:lsdException w:name="List Table 3 Accent 1" w:uiPriority="48"/>
+    <w:lsdException w:name="List Table 4 Accent 1" w:uiPriority="49"/>
+    <w:lsdException w:name="List Table 5 Dark Accent 1" w:uiPriority="50"/>
+    <w:lsdException w:name="List Table 6 Colorful Accent 1" w:uiPriority="51"/>
+    <w:lsdException w:name="List Table 7 Colorful Accent 1" w:uiPriority="52"/>
+    <w:lsdException w:name="List Table 1 Light Accent 2" w:uiPriority="46"/>
+    <w:lsdException w:name="List Table 2 Accent 2" w:uiPriority="47"/>
+    <w:lsdException w:name="List Table 3 Accent 2" w:uiPriority="48"/>
+    <w:lsdException w:name="List Table 4 Accent 2" w:uiPriority="49"/>
+    <w:lsdException w:name="List Table 5 Dark Accent 2" w:uiPriority="50"/>
+    <w:lsdException w:name="List Table 6 Colorful Accent 2" w:uiPriority="51"/>
+    <w:lsdException w:name="List Table 7 Colorful Accent 2" w:uiPriority="52"/>
+    <w:lsdException w:name="List Table 1 Light Accent 3" w:uiPriority="46"/>
+    <w:lsdException w:name="List Table 2 Accent 3" w:uiPriority="47"/>
+    <w:lsdException w:name="List Table 3 Accent 3" w:uiPriority="48"/>
+    <w:lsdException w:name="List Table 4 Accent 3" w:uiPriority="49"/>
+    <w:lsdException w:name="List Table 5 Dark Accent 3" w:uiPriority="50"/>
+    <w:lsdException w:name="List Table 6 Colorful Accent 3" w:uiPriority="51"/>
+    <w:lsdException w:name="List Table 7 Colorful Accent 3" w:uiPriority="52"/>
+    <w:lsdException w:name="List Table 1 Light Accent 4" w:uiPriority="46"/>
+    <w:lsdException w:name="List Table 2 Accent 4" w:uiPriority="47"/>
+    <w:lsdException w:name="List Table 3 Accent 4" w:uiPriority="48"/>
+    <w:lsdException w:name="List Table 4 Accent 4" w:uiPriority="49"/>
+    <w:lsdException w:name="List Table 5 Dark Accent 4" w:uiPriority="50"/>
+    <w:lsdException w:name="List Table 6 Colorful Accent 4" w:uiPriority="51"/>
+    <w:lsdException w:name="List Table 7 Colorful Accent 4" w:uiPriority="52"/>
+    <w:lsdException w:name="List Table 1 Light Accent 5" w:uiPriority="46"/>
+    <w:lsdException w:name="List Table 2 Accent 5" w:uiPriority="47"/>
+    <w:lsdException w:name="List Table 3 Accent 5" w:uiPriority="48"/>
+    <w:lsdException w:name="List Table 4 Accent 5" w:uiPriority="49"/>
+    <w:lsdException w:name="List Table 5 Dark Accent 5" w:uiPriority="50"/>
+    <w:lsdException w:name="List Table 6 Colorful Accent 5" w:uiPriority="51"/>
+    <w:lsdException w:name="List Table 7 Colorful Accent 5" w:uiPriority="52"/>
+    <w:lsdException w:name="List Table 1 Light Accent 6" w:uiPriority="46"/>
+    <w:lsdException w:name="List Table 2 Accent 6" w:uiPriority="47"/>
+    <w:lsdException w:name="List Table 3 Accent 6" w:uiPriority="48"/>
+    <w:lsdException w:name="List Table 4 Accent 6" w:uiPriority="49"/>
+    <w:lsdException w:name="List Table 5 Dark Accent 6" w:uiPriority="50"/>
+    <w:lsdException w:name="List Table 6 Colorful Accent 6" w:uiPriority="51"/>
+    <w:lsdException w:name="List Table 7 Colorful Accent 6" w:uiPriority="52"/>
   </w:latentStyles>
   <w:style w:type="paragraph" w:default="1" w:styleId="Normal">
     <w:name w:val="Normal"/>

</xml_diff>